<commit_message>
System manual ended, remains checking
</commit_message>
<xml_diff>
--- a/Documentation/Documentation_Triviali1b_V3.0.docx
+++ b/Documentation/Documentation_Triviali1b_V3.0.docx
@@ -818,7 +818,6 @@
                                           <w:szCs w:val="32"/>
                                         </w:rPr>
                                       </w:pPr>
-                                      <w:proofErr w:type="spellStart"/>
                                       <w:r>
                                         <w:rPr>
                                           <w:b/>
@@ -827,18 +826,7 @@
                                           <w:sz w:val="32"/>
                                           <w:szCs w:val="32"/>
                                         </w:rPr>
-                                        <w:t>University</w:t>
-                                      </w:r>
-                                      <w:proofErr w:type="spellEnd"/>
-                                      <w:r>
-                                        <w:rPr>
-                                          <w:b/>
-                                          <w:bCs/>
-                                          <w:color w:val="000000" w:themeColor="text1"/>
-                                          <w:sz w:val="32"/>
-                                          <w:szCs w:val="32"/>
-                                        </w:rPr>
-                                        <w:t xml:space="preserve"> of Oviedo</w:t>
+                                        <w:t>University of Oviedo</w:t>
                                       </w:r>
                                     </w:p>
                                   </w:sdtContent>
@@ -1147,20 +1135,8 @@
                                       <w:sz w:val="32"/>
                                       <w:szCs w:val="32"/>
                                     </w:rPr>
-                                    <w:t xml:space="preserve">Álvaro </w:t>
+                                    <w:t>Álvaro Palanco</w:t>
                                   </w:r>
-                                  <w:proofErr w:type="spellStart"/>
-                                  <w:r>
-                                    <w:rPr>
-                                      <w:b/>
-                                      <w:bCs/>
-                                      <w:color w:val="000000" w:themeColor="text1"/>
-                                      <w:sz w:val="32"/>
-                                      <w:szCs w:val="32"/>
-                                    </w:rPr>
-                                    <w:t>Palanco</w:t>
-                                  </w:r>
-                                  <w:proofErr w:type="spellEnd"/>
                                 </w:p>
                                 <w:p>
                                   <w:pPr>
@@ -1677,11 +1653,9 @@
           <w:pPr>
             <w:pStyle w:val="TtulodeTDC"/>
           </w:pPr>
-          <w:proofErr w:type="spellStart"/>
           <w:r>
             <w:t>Contents</w:t>
           </w:r>
-          <w:proofErr w:type="spellEnd"/>
         </w:p>
         <w:p>
           <w:pPr>
@@ -1711,7 +1685,7 @@
           <w:r>
             <w:fldChar w:fldCharType="separate"/>
           </w:r>
-          <w:hyperlink w:anchor="_Toc419022795" w:history="1">
+          <w:hyperlink w:anchor="_Toc419023850" w:history="1">
             <w:r>
               <w:rPr>
                 <w:rStyle w:val="Hipervnculo"/>
@@ -1739,7 +1713,7 @@
                 <w:noProof/>
                 <w:webHidden/>
               </w:rPr>
-              <w:instrText xml:space="preserve"> PAGEREF _Toc419022795 \h </w:instrText>
+              <w:instrText xml:space="preserve"> PAGEREF _Toc419023850 \h </w:instrText>
             </w:r>
             <w:r>
               <w:rPr>
@@ -1782,7 +1756,7 @@
               <w:lang w:eastAsia="es-ES"/>
             </w:rPr>
           </w:pPr>
-          <w:hyperlink w:anchor="_Toc419022796" w:history="1">
+          <w:hyperlink w:anchor="_Toc419023851" w:history="1">
             <w:r>
               <w:rPr>
                 <w:rStyle w:val="Hipervnculo"/>
@@ -1810,7 +1784,7 @@
                 <w:noProof/>
                 <w:webHidden/>
               </w:rPr>
-              <w:instrText xml:space="preserve"> PAGEREF _Toc419022796 \h </w:instrText>
+              <w:instrText xml:space="preserve"> PAGEREF _Toc419023851 \h </w:instrText>
             </w:r>
             <w:r>
               <w:rPr>
@@ -1853,7 +1827,7 @@
               <w:lang w:eastAsia="es-ES"/>
             </w:rPr>
           </w:pPr>
-          <w:hyperlink w:anchor="_Toc419022797" w:history="1">
+          <w:hyperlink w:anchor="_Toc419023852" w:history="1">
             <w:r>
               <w:rPr>
                 <w:rStyle w:val="Hipervnculo"/>
@@ -1881,7 +1855,7 @@
                 <w:noProof/>
                 <w:webHidden/>
               </w:rPr>
-              <w:instrText xml:space="preserve"> PAGEREF _Toc419022797 \h </w:instrText>
+              <w:instrText xml:space="preserve"> PAGEREF _Toc419023852 \h </w:instrText>
             </w:r>
             <w:r>
               <w:rPr>
@@ -1924,7 +1898,7 @@
               <w:lang w:eastAsia="es-ES"/>
             </w:rPr>
           </w:pPr>
-          <w:hyperlink w:anchor="_Toc419022798" w:history="1">
+          <w:hyperlink w:anchor="_Toc419023853" w:history="1">
             <w:r>
               <w:rPr>
                 <w:rStyle w:val="Hipervnculo"/>
@@ -1952,7 +1926,7 @@
                 <w:noProof/>
                 <w:webHidden/>
               </w:rPr>
-              <w:instrText xml:space="preserve"> PAGEREF _Toc419022798 \h </w:instrText>
+              <w:instrText xml:space="preserve"> PAGEREF _Toc419023853 \h </w:instrText>
             </w:r>
             <w:r>
               <w:rPr>
@@ -1972,7 +1946,7 @@
                 <w:noProof/>
                 <w:webHidden/>
               </w:rPr>
-              <w:t>4</w:t>
+              <w:t>3</w:t>
             </w:r>
             <w:r>
               <w:rPr>
@@ -1995,7 +1969,7 @@
               <w:lang w:eastAsia="es-ES"/>
             </w:rPr>
           </w:pPr>
-          <w:hyperlink w:anchor="_Toc419022799" w:history="1">
+          <w:hyperlink w:anchor="_Toc419023854" w:history="1">
             <w:r>
               <w:rPr>
                 <w:rStyle w:val="Hipervnculo"/>
@@ -2023,7 +1997,7 @@
                 <w:noProof/>
                 <w:webHidden/>
               </w:rPr>
-              <w:instrText xml:space="preserve"> PAGEREF _Toc419022799 \h </w:instrText>
+              <w:instrText xml:space="preserve"> PAGEREF _Toc419023854 \h </w:instrText>
             </w:r>
             <w:r>
               <w:rPr>
@@ -2043,7 +2017,7 @@
                 <w:noProof/>
                 <w:webHidden/>
               </w:rPr>
-              <w:t>4</w:t>
+              <w:t>3</w:t>
             </w:r>
             <w:r>
               <w:rPr>
@@ -2066,7 +2040,7 @@
               <w:lang w:eastAsia="es-ES"/>
             </w:rPr>
           </w:pPr>
-          <w:hyperlink w:anchor="_Toc419022800" w:history="1">
+          <w:hyperlink w:anchor="_Toc419023855" w:history="1">
             <w:r>
               <w:rPr>
                 <w:rStyle w:val="Hipervnculo"/>
@@ -2094,7 +2068,7 @@
                 <w:noProof/>
                 <w:webHidden/>
               </w:rPr>
-              <w:instrText xml:space="preserve"> PAGEREF _Toc419022800 \h </w:instrText>
+              <w:instrText xml:space="preserve"> PAGEREF _Toc419023855 \h </w:instrText>
             </w:r>
             <w:r>
               <w:rPr>
@@ -2114,7 +2088,7 @@
                 <w:noProof/>
                 <w:webHidden/>
               </w:rPr>
-              <w:t>5</w:t>
+              <w:t>4</w:t>
             </w:r>
             <w:r>
               <w:rPr>
@@ -2137,7 +2111,7 @@
               <w:lang w:eastAsia="es-ES"/>
             </w:rPr>
           </w:pPr>
-          <w:hyperlink w:anchor="_Toc419022801" w:history="1">
+          <w:hyperlink w:anchor="_Toc419023856" w:history="1">
             <w:r>
               <w:rPr>
                 <w:rStyle w:val="Hipervnculo"/>
@@ -2165,7 +2139,7 @@
                 <w:noProof/>
                 <w:webHidden/>
               </w:rPr>
-              <w:instrText xml:space="preserve"> PAGEREF _Toc419022801 \h </w:instrText>
+              <w:instrText xml:space="preserve"> PAGEREF _Toc419023856 \h </w:instrText>
             </w:r>
             <w:r>
               <w:rPr>
@@ -2185,7 +2159,7 @@
                 <w:noProof/>
                 <w:webHidden/>
               </w:rPr>
-              <w:t>6</w:t>
+              <w:t>5</w:t>
             </w:r>
             <w:r>
               <w:rPr>
@@ -2208,7 +2182,7 @@
               <w:lang w:eastAsia="es-ES"/>
             </w:rPr>
           </w:pPr>
-          <w:hyperlink w:anchor="_Toc419022802" w:history="1">
+          <w:hyperlink w:anchor="_Toc419023857" w:history="1">
             <w:r>
               <w:rPr>
                 <w:rStyle w:val="Hipervnculo"/>
@@ -2236,7 +2210,7 @@
                 <w:noProof/>
                 <w:webHidden/>
               </w:rPr>
-              <w:instrText xml:space="preserve"> PAGEREF _Toc419022802 \h </w:instrText>
+              <w:instrText xml:space="preserve"> PAGEREF _Toc419023857 \h </w:instrText>
             </w:r>
             <w:r>
               <w:rPr>
@@ -2256,7 +2230,7 @@
                 <w:noProof/>
                 <w:webHidden/>
               </w:rPr>
-              <w:t>7</w:t>
+              <w:t>6</w:t>
             </w:r>
             <w:r>
               <w:rPr>
@@ -2279,7 +2253,7 @@
               <w:lang w:eastAsia="es-ES"/>
             </w:rPr>
           </w:pPr>
-          <w:hyperlink w:anchor="_Toc419022803" w:history="1">
+          <w:hyperlink w:anchor="_Toc419023858" w:history="1">
             <w:r>
               <w:rPr>
                 <w:rStyle w:val="Hipervnculo"/>
@@ -2307,7 +2281,7 @@
                 <w:noProof/>
                 <w:webHidden/>
               </w:rPr>
-              <w:instrText xml:space="preserve"> PAGEREF _Toc419022803 \h </w:instrText>
+              <w:instrText xml:space="preserve"> PAGEREF _Toc419023858 \h </w:instrText>
             </w:r>
             <w:r>
               <w:rPr>
@@ -2327,7 +2301,7 @@
                 <w:noProof/>
                 <w:webHidden/>
               </w:rPr>
-              <w:t>8</w:t>
+              <w:t>7</w:t>
             </w:r>
             <w:r>
               <w:rPr>
@@ -2350,7 +2324,7 @@
               <w:lang w:eastAsia="es-ES"/>
             </w:rPr>
           </w:pPr>
-          <w:hyperlink w:anchor="_Toc419022804" w:history="1">
+          <w:hyperlink w:anchor="_Toc419023859" w:history="1">
             <w:r>
               <w:rPr>
                 <w:rStyle w:val="Hipervnculo"/>
@@ -2378,7 +2352,7 @@
                 <w:noProof/>
                 <w:webHidden/>
               </w:rPr>
-              <w:instrText xml:space="preserve"> PAGEREF _Toc419022804 \h </w:instrText>
+              <w:instrText xml:space="preserve"> PAGEREF _Toc419023859 \h </w:instrText>
             </w:r>
             <w:r>
               <w:rPr>
@@ -2398,7 +2372,7 @@
                 <w:noProof/>
                 <w:webHidden/>
               </w:rPr>
-              <w:t>8</w:t>
+              <w:t>7</w:t>
             </w:r>
             <w:r>
               <w:rPr>
@@ -2421,7 +2395,7 @@
               <w:lang w:eastAsia="es-ES"/>
             </w:rPr>
           </w:pPr>
-          <w:hyperlink w:anchor="_Toc419022805" w:history="1">
+          <w:hyperlink w:anchor="_Toc419023860" w:history="1">
             <w:r>
               <w:rPr>
                 <w:rStyle w:val="Hipervnculo"/>
@@ -2449,7 +2423,7 @@
                 <w:noProof/>
                 <w:webHidden/>
               </w:rPr>
-              <w:instrText xml:space="preserve"> PAGEREF _Toc419022805 \h </w:instrText>
+              <w:instrText xml:space="preserve"> PAGEREF _Toc419023860 \h </w:instrText>
             </w:r>
             <w:r>
               <w:rPr>
@@ -2469,7 +2443,7 @@
                 <w:noProof/>
                 <w:webHidden/>
               </w:rPr>
-              <w:t>9</w:t>
+              <w:t>8</w:t>
             </w:r>
             <w:r>
               <w:rPr>
@@ -2492,7 +2466,7 @@
               <w:lang w:eastAsia="es-ES"/>
             </w:rPr>
           </w:pPr>
-          <w:hyperlink w:anchor="_Toc419022806" w:history="1">
+          <w:hyperlink w:anchor="_Toc419023861" w:history="1">
             <w:r>
               <w:rPr>
                 <w:rStyle w:val="Hipervnculo"/>
@@ -2520,7 +2494,7 @@
                 <w:noProof/>
                 <w:webHidden/>
               </w:rPr>
-              <w:instrText xml:space="preserve"> PAGEREF _Toc419022806 \h </w:instrText>
+              <w:instrText xml:space="preserve"> PAGEREF _Toc419023861 \h </w:instrText>
             </w:r>
             <w:r>
               <w:rPr>
@@ -2540,7 +2514,7 @@
                 <w:noProof/>
                 <w:webHidden/>
               </w:rPr>
-              <w:t>10</w:t>
+              <w:t>9</w:t>
             </w:r>
             <w:r>
               <w:rPr>
@@ -2563,7 +2537,7 @@
               <w:lang w:eastAsia="es-ES"/>
             </w:rPr>
           </w:pPr>
-          <w:hyperlink w:anchor="_Toc419022807" w:history="1">
+          <w:hyperlink w:anchor="_Toc419023862" w:history="1">
             <w:r>
               <w:rPr>
                 <w:rStyle w:val="Hipervnculo"/>
@@ -2591,7 +2565,7 @@
                 <w:noProof/>
                 <w:webHidden/>
               </w:rPr>
-              <w:instrText xml:space="preserve"> PAGEREF _Toc419022807 \h </w:instrText>
+              <w:instrText xml:space="preserve"> PAGEREF _Toc419023862 \h </w:instrText>
             </w:r>
             <w:r>
               <w:rPr>
@@ -2611,7 +2585,7 @@
                 <w:noProof/>
                 <w:webHidden/>
               </w:rPr>
-              <w:t>10</w:t>
+              <w:t>9</w:t>
             </w:r>
             <w:r>
               <w:rPr>
@@ -2634,7 +2608,7 @@
               <w:lang w:eastAsia="es-ES"/>
             </w:rPr>
           </w:pPr>
-          <w:hyperlink w:anchor="_Toc419022808" w:history="1">
+          <w:hyperlink w:anchor="_Toc419023863" w:history="1">
             <w:r>
               <w:rPr>
                 <w:rStyle w:val="Hipervnculo"/>
@@ -2662,7 +2636,7 @@
                 <w:noProof/>
                 <w:webHidden/>
               </w:rPr>
-              <w:instrText xml:space="preserve"> PAGEREF _Toc419022808 \h </w:instrText>
+              <w:instrText xml:space="preserve"> PAGEREF _Toc419023863 \h </w:instrText>
             </w:r>
             <w:r>
               <w:rPr>
@@ -2682,7 +2656,7 @@
                 <w:noProof/>
                 <w:webHidden/>
               </w:rPr>
-              <w:t>11</w:t>
+              <w:t>10</w:t>
             </w:r>
             <w:r>
               <w:rPr>
@@ -2705,7 +2679,7 @@
               <w:lang w:eastAsia="es-ES"/>
             </w:rPr>
           </w:pPr>
-          <w:hyperlink w:anchor="_Toc419022809" w:history="1">
+          <w:hyperlink w:anchor="_Toc419023864" w:history="1">
             <w:r>
               <w:rPr>
                 <w:rStyle w:val="Hipervnculo"/>
@@ -2733,7 +2707,7 @@
                 <w:noProof/>
                 <w:webHidden/>
               </w:rPr>
-              <w:instrText xml:space="preserve"> PAGEREF _Toc419022809 \h </w:instrText>
+              <w:instrText xml:space="preserve"> PAGEREF _Toc419023864 \h </w:instrText>
             </w:r>
             <w:r>
               <w:rPr>
@@ -2753,7 +2727,7 @@
                 <w:noProof/>
                 <w:webHidden/>
               </w:rPr>
-              <w:t>12</w:t>
+              <w:t>11</w:t>
             </w:r>
             <w:r>
               <w:rPr>
@@ -2776,7 +2750,7 @@
               <w:lang w:eastAsia="es-ES"/>
             </w:rPr>
           </w:pPr>
-          <w:hyperlink w:anchor="_Toc419022810" w:history="1">
+          <w:hyperlink w:anchor="_Toc419023865" w:history="1">
             <w:r>
               <w:rPr>
                 <w:rStyle w:val="Hipervnculo"/>
@@ -2804,7 +2778,7 @@
                 <w:noProof/>
                 <w:webHidden/>
               </w:rPr>
-              <w:instrText xml:space="preserve"> PAGEREF _Toc419022810 \h </w:instrText>
+              <w:instrText xml:space="preserve"> PAGEREF _Toc419023865 \h </w:instrText>
             </w:r>
             <w:r>
               <w:rPr>
@@ -2824,7 +2798,7 @@
                 <w:noProof/>
                 <w:webHidden/>
               </w:rPr>
-              <w:t>12</w:t>
+              <w:t>11</w:t>
             </w:r>
             <w:r>
               <w:rPr>
@@ -2847,14 +2821,14 @@
               <w:lang w:eastAsia="es-ES"/>
             </w:rPr>
           </w:pPr>
-          <w:hyperlink w:anchor="_Toc419022811" w:history="1">
+          <w:hyperlink w:anchor="_Toc419023866" w:history="1">
             <w:r>
               <w:rPr>
                 <w:rStyle w:val="Hipervnculo"/>
                 <w:noProof/>
                 <w:lang w:val="en-US"/>
               </w:rPr>
-              <w:t>Model</w:t>
+              <w:t>Project information</w:t>
             </w:r>
             <w:r>
               <w:rPr>
@@ -2875,7 +2849,7 @@
                 <w:noProof/>
                 <w:webHidden/>
               </w:rPr>
-              <w:instrText xml:space="preserve"> PAGEREF _Toc419022811 \h </w:instrText>
+              <w:instrText xml:space="preserve"> PAGEREF _Toc419023866 \h </w:instrText>
             </w:r>
             <w:r>
               <w:rPr>
@@ -2895,7 +2869,7 @@
                 <w:noProof/>
                 <w:webHidden/>
               </w:rPr>
-              <w:t>12</w:t>
+              <w:t>11</w:t>
             </w:r>
             <w:r>
               <w:rPr>
@@ -2908,7 +2882,7 @@
         </w:p>
         <w:p>
           <w:pPr>
-            <w:pStyle w:val="TDC2"/>
+            <w:pStyle w:val="TDC3"/>
             <w:tabs>
               <w:tab w:val="right" w:leader="dot" w:pos="8494"/>
             </w:tabs>
@@ -2918,14 +2892,14 @@
               <w:lang w:eastAsia="es-ES"/>
             </w:rPr>
           </w:pPr>
-          <w:hyperlink w:anchor="_Toc419022812" w:history="1">
+          <w:hyperlink w:anchor="_Toc419023867" w:history="1">
             <w:r>
               <w:rPr>
                 <w:rStyle w:val="Hipervnculo"/>
                 <w:noProof/>
                 <w:lang w:val="en-US"/>
               </w:rPr>
-              <w:t>Views</w:t>
+              <w:t>Model</w:t>
             </w:r>
             <w:r>
               <w:rPr>
@@ -2946,7 +2920,7 @@
                 <w:noProof/>
                 <w:webHidden/>
               </w:rPr>
-              <w:instrText xml:space="preserve"> PAGEREF _Toc419022812 \h </w:instrText>
+              <w:instrText xml:space="preserve"> PAGEREF _Toc419023867 \h </w:instrText>
             </w:r>
             <w:r>
               <w:rPr>
@@ -2966,7 +2940,7 @@
                 <w:noProof/>
                 <w:webHidden/>
               </w:rPr>
-              <w:t>12</w:t>
+              <w:t>11</w:t>
             </w:r>
             <w:r>
               <w:rPr>
@@ -2979,7 +2953,7 @@
         </w:p>
         <w:p>
           <w:pPr>
-            <w:pStyle w:val="TDC2"/>
+            <w:pStyle w:val="TDC3"/>
             <w:tabs>
               <w:tab w:val="right" w:leader="dot" w:pos="8494"/>
             </w:tabs>
@@ -2989,13 +2963,84 @@
               <w:lang w:eastAsia="es-ES"/>
             </w:rPr>
           </w:pPr>
-          <w:hyperlink w:anchor="_Toc419022813" w:history="1">
+          <w:hyperlink w:anchor="_Toc419023868" w:history="1">
             <w:r>
               <w:rPr>
                 <w:rStyle w:val="Hipervnculo"/>
                 <w:noProof/>
                 <w:lang w:val="en-US"/>
               </w:rPr>
+              <w:t>Views</w:t>
+            </w:r>
+            <w:r>
+              <w:rPr>
+                <w:noProof/>
+                <w:webHidden/>
+              </w:rPr>
+              <w:tab/>
+            </w:r>
+            <w:r>
+              <w:rPr>
+                <w:noProof/>
+                <w:webHidden/>
+              </w:rPr>
+              <w:fldChar w:fldCharType="begin"/>
+            </w:r>
+            <w:r>
+              <w:rPr>
+                <w:noProof/>
+                <w:webHidden/>
+              </w:rPr>
+              <w:instrText xml:space="preserve"> PAGEREF _Toc419023868 \h </w:instrText>
+            </w:r>
+            <w:r>
+              <w:rPr>
+                <w:noProof/>
+                <w:webHidden/>
+              </w:rPr>
+            </w:r>
+            <w:r>
+              <w:rPr>
+                <w:noProof/>
+                <w:webHidden/>
+              </w:rPr>
+              <w:fldChar w:fldCharType="separate"/>
+            </w:r>
+            <w:r>
+              <w:rPr>
+                <w:noProof/>
+                <w:webHidden/>
+              </w:rPr>
+              <w:t>11</w:t>
+            </w:r>
+            <w:r>
+              <w:rPr>
+                <w:noProof/>
+                <w:webHidden/>
+              </w:rPr>
+              <w:fldChar w:fldCharType="end"/>
+            </w:r>
+          </w:hyperlink>
+        </w:p>
+        <w:p>
+          <w:pPr>
+            <w:pStyle w:val="TDC3"/>
+            <w:tabs>
+              <w:tab w:val="right" w:leader="dot" w:pos="8494"/>
+            </w:tabs>
+            <w:rPr>
+              <w:rFonts w:eastAsiaTheme="minorEastAsia"/>
+              <w:noProof/>
+              <w:lang w:eastAsia="es-ES"/>
+            </w:rPr>
+          </w:pPr>
+          <w:hyperlink w:anchor="_Toc419023869" w:history="1">
+            <w:r>
+              <w:rPr>
+                <w:rStyle w:val="Hipervnculo"/>
+                <w:noProof/>
+                <w:lang w:val="en-US"/>
+              </w:rPr>
               <w:t>Controllers</w:t>
             </w:r>
             <w:r>
@@ -3017,7 +3062,7 @@
                 <w:noProof/>
                 <w:webHidden/>
               </w:rPr>
-              <w:instrText xml:space="preserve"> PAGEREF _Toc419022813 \h </w:instrText>
+              <w:instrText xml:space="preserve"> PAGEREF _Toc419023869 \h </w:instrText>
             </w:r>
             <w:r>
               <w:rPr>
@@ -3075,7 +3120,7 @@
           <w:lang w:val="en-US"/>
         </w:rPr>
       </w:pPr>
-      <w:bookmarkStart w:id="0" w:name="_Toc419022795"/>
+      <w:bookmarkStart w:id="0" w:name="_Toc419023850"/>
       <w:r>
         <w:rPr>
           <w:lang w:val="en-US"/>
@@ -3109,25 +3154,7 @@
           <w:color w:val="000000"/>
           <w:lang w:val="en-US" w:eastAsia="en-GB"/>
         </w:rPr>
-        <w:t xml:space="preserve">All the documentation files can be found inside the documentation folder in our </w:t>
-      </w:r>
-      <w:proofErr w:type="spellStart"/>
-      <w:r>
-        <w:rPr>
-          <w:rFonts w:ascii="Calibri" w:eastAsia="Times New Roman" w:hAnsi="Calibri" w:cs="Times New Roman"/>
-          <w:color w:val="000000"/>
-          <w:lang w:val="en-US" w:eastAsia="en-GB"/>
-        </w:rPr>
-        <w:t>Github</w:t>
-      </w:r>
-      <w:proofErr w:type="spellEnd"/>
-      <w:r>
-        <w:rPr>
-          <w:rFonts w:ascii="Calibri" w:eastAsia="Times New Roman" w:hAnsi="Calibri" w:cs="Times New Roman"/>
-          <w:color w:val="000000"/>
-          <w:lang w:val="en-US" w:eastAsia="en-GB"/>
-        </w:rPr>
-        <w:t xml:space="preserve"> repository</w:t>
+        <w:t>All the documentation files can be found inside the documentation folder in our Github repository</w:t>
       </w:r>
       <w:r>
         <w:rPr>
@@ -3271,14 +3298,12 @@
           <w:lang w:val="en-GB"/>
         </w:rPr>
       </w:pPr>
-      <w:proofErr w:type="gramStart"/>
       <w:r>
         <w:rPr>
           <w:lang w:val="en-GB"/>
         </w:rPr>
         <w:t>The generated documentation.</w:t>
       </w:r>
-      <w:proofErr w:type="gramEnd"/>
     </w:p>
     <w:p>
       <w:pPr>
@@ -3394,7 +3419,7 @@
           <w:lang w:val="en-US"/>
         </w:rPr>
       </w:pPr>
-      <w:bookmarkStart w:id="1" w:name="_Toc419022796"/>
+      <w:bookmarkStart w:id="1" w:name="_Toc419023851"/>
       <w:r>
         <w:rPr>
           <w:lang w:val="en-US"/>
@@ -3411,7 +3436,7 @@
           <w:lang w:val="en-US"/>
         </w:rPr>
       </w:pPr>
-      <w:bookmarkStart w:id="2" w:name="_Toc419022797"/>
+      <w:bookmarkStart w:id="2" w:name="_Toc419023852"/>
       <w:r>
         <w:rPr>
           <w:lang w:val="en-US"/>
@@ -3470,7 +3495,7 @@
           <w:lang w:val="en-US"/>
         </w:rPr>
       </w:pPr>
-      <w:bookmarkStart w:id="3" w:name="_Toc419022798"/>
+      <w:bookmarkStart w:id="3" w:name="_Toc419023853"/>
       <w:r>
         <w:rPr>
           <w:lang w:val="en-US"/>
@@ -3486,7 +3511,7 @@
           <w:lang w:val="en-US"/>
         </w:rPr>
       </w:pPr>
-      <w:bookmarkStart w:id="4" w:name="_Toc419022799"/>
+      <w:bookmarkStart w:id="4" w:name="_Toc419023854"/>
       <w:r>
         <w:rPr>
           <w:lang w:val="en-US"/>
@@ -3556,7 +3581,7 @@
           <w:lang w:val="en-US"/>
         </w:rPr>
       </w:pPr>
-      <w:bookmarkStart w:id="5" w:name="_Toc419022800"/>
+      <w:bookmarkStart w:id="5" w:name="_Toc419023855"/>
       <w:r>
         <w:rPr>
           <w:lang w:val="en-US"/>
@@ -3627,7 +3652,7 @@
           <w:lang w:val="en-US"/>
         </w:rPr>
       </w:pPr>
-      <w:bookmarkStart w:id="6" w:name="_Toc419022801"/>
+      <w:bookmarkStart w:id="6" w:name="_Toc419023856"/>
       <w:r>
         <w:rPr>
           <w:lang w:val="en-US"/>
@@ -3692,7 +3717,7 @@
           <w:lang w:val="en-US"/>
         </w:rPr>
       </w:pPr>
-      <w:bookmarkStart w:id="7" w:name="_Toc419022802"/>
+      <w:bookmarkStart w:id="7" w:name="_Toc419023857"/>
       <w:r>
         <w:rPr>
           <w:lang w:val="en-US"/>
@@ -3776,7 +3801,7 @@
           <w:lang w:val="en-US"/>
         </w:rPr>
       </w:pPr>
-      <w:bookmarkStart w:id="8" w:name="_Toc419022803"/>
+      <w:bookmarkStart w:id="8" w:name="_Toc419023858"/>
       <w:r>
         <w:rPr>
           <w:lang w:val="en-US"/>
@@ -3827,21 +3852,7 @@
         <w:rPr>
           <w:lang w:val="en-US"/>
         </w:rPr>
-        <w:t xml:space="preserve"> since it is based on the original </w:t>
-      </w:r>
-      <w:proofErr w:type="gramStart"/>
-      <w:r>
-        <w:rPr>
-          <w:lang w:val="en-US"/>
-        </w:rPr>
-        <w:t>Trivial</w:t>
-      </w:r>
-      <w:proofErr w:type="gramEnd"/>
-      <w:r>
-        <w:rPr>
-          <w:lang w:val="en-US"/>
-        </w:rPr>
-        <w:t xml:space="preserve"> game</w:t>
+        <w:t xml:space="preserve"> since it is based on the original Trivial game</w:t>
       </w:r>
       <w:r>
         <w:rPr>
@@ -3896,7 +3907,7 @@
           <w:lang w:val="en-US"/>
         </w:rPr>
       </w:pPr>
-      <w:bookmarkStart w:id="9" w:name="_Toc419022804"/>
+      <w:bookmarkStart w:id="9" w:name="_Toc419023859"/>
       <w:r>
         <w:rPr>
           <w:lang w:val="en-US"/>
@@ -4032,7 +4043,7 @@
           <w:lang w:val="en-US"/>
         </w:rPr>
       </w:pPr>
-      <w:bookmarkStart w:id="10" w:name="_Toc419022805"/>
+      <w:bookmarkStart w:id="10" w:name="_Toc419023860"/>
       <w:r>
         <w:rPr>
           <w:lang w:val="en-US"/>
@@ -4162,7 +4173,7 @@
           <w:lang w:val="en-US"/>
         </w:rPr>
       </w:pPr>
-      <w:bookmarkStart w:id="11" w:name="_Toc419022806"/>
+      <w:bookmarkStart w:id="11" w:name="_Toc419023861"/>
       <w:r>
         <w:rPr>
           <w:lang w:val="en-US"/>
@@ -4241,7 +4252,7 @@
           <w:lang w:val="en-US"/>
         </w:rPr>
       </w:pPr>
-      <w:bookmarkStart w:id="12" w:name="_Toc419022807"/>
+      <w:bookmarkStart w:id="12" w:name="_Toc419023862"/>
       <w:r>
         <w:rPr>
           <w:lang w:val="en-US"/>
@@ -4357,7 +4368,7 @@
           <w:lang w:val="en-US"/>
         </w:rPr>
       </w:pPr>
-      <w:bookmarkStart w:id="13" w:name="_Toc419022808"/>
+      <w:bookmarkStart w:id="13" w:name="_Toc419023863"/>
       <w:r>
         <w:rPr>
           <w:lang w:val="en-US"/>
@@ -4532,7 +4543,7 @@
           <w:lang w:val="en-US"/>
         </w:rPr>
       </w:pPr>
-      <w:bookmarkStart w:id="14" w:name="_Toc419022809"/>
+      <w:bookmarkStart w:id="14" w:name="_Toc419023864"/>
       <w:r>
         <w:rPr>
           <w:lang w:val="en-US"/>
@@ -4544,6 +4555,57 @@
     </w:p>
     <w:p>
       <w:pPr>
+        <w:pStyle w:val="Ttulo2"/>
+        <w:rPr>
+          <w:lang w:val="en-US"/>
+        </w:rPr>
+      </w:pPr>
+      <w:bookmarkStart w:id="15" w:name="_Toc419023865"/>
+      <w:r>
+        <w:rPr>
+          <w:lang w:val="en-US"/>
+        </w:rPr>
+        <w:t>System requirements</w:t>
+      </w:r>
+      <w:bookmarkEnd w:id="15"/>
+    </w:p>
+    <w:p>
+      <w:pPr>
+        <w:rPr>
+          <w:lang w:val="en-US"/>
+        </w:rPr>
+      </w:pPr>
+      <w:r>
+        <w:rPr>
+          <w:lang w:val="en-US"/>
+        </w:rPr>
+        <w:t>In order the application to work properly it is necessary to have installed a Java version greater than or equal to Java 5</w:t>
+      </w:r>
+      <w:r>
+        <w:rPr>
+          <w:lang w:val="en-US"/>
+        </w:rPr>
+        <w:t>.</w:t>
+      </w:r>
+    </w:p>
+    <w:p>
+      <w:pPr>
+        <w:pStyle w:val="Ttulo2"/>
+        <w:rPr>
+          <w:lang w:val="en-US"/>
+        </w:rPr>
+      </w:pPr>
+      <w:bookmarkStart w:id="16" w:name="_Toc419023866"/>
+      <w:r>
+        <w:rPr>
+          <w:lang w:val="en-US"/>
+        </w:rPr>
+        <w:t>Project information</w:t>
+      </w:r>
+      <w:bookmarkEnd w:id="16"/>
+    </w:p>
+    <w:p>
+      <w:pPr>
         <w:spacing w:after="0"/>
         <w:jc w:val="both"/>
         <w:rPr>
@@ -4559,65 +4621,29 @@
     </w:p>
     <w:p>
       <w:pPr>
-        <w:pStyle w:val="Ttulo2"/>
-        <w:rPr>
-          <w:lang w:val="en-US"/>
-        </w:rPr>
-      </w:pPr>
-      <w:bookmarkStart w:id="15" w:name="_Toc419022810"/>
-      <w:r>
-        <w:rPr>
-          <w:lang w:val="en-US"/>
-        </w:rPr>
-        <w:t>System requirements</w:t>
-      </w:r>
-      <w:bookmarkEnd w:id="15"/>
-    </w:p>
-    <w:p>
-      <w:pPr>
-        <w:rPr>
-          <w:lang w:val="en-US"/>
-        </w:rPr>
-      </w:pPr>
-      <w:r>
-        <w:rPr>
-          <w:lang w:val="en-US"/>
-        </w:rPr>
-        <w:t>In order the application to work properly it is necessary to have installed a Java version greater than or equal to Java 5</w:t>
-      </w:r>
-      <w:r>
-        <w:rPr>
-          <w:lang w:val="en-US"/>
-        </w:rPr>
-        <w:t>.</w:t>
-      </w:r>
-      <w:bookmarkStart w:id="16" w:name="_GoBack"/>
-      <w:bookmarkEnd w:id="16"/>
-    </w:p>
-    <w:p>
-      <w:pPr>
-        <w:pStyle w:val="Ttulo2"/>
+        <w:pStyle w:val="Ttulo3"/>
+        <w:ind w:left="708"/>
+        <w:rPr>
+          <w:lang w:val="en-US"/>
+        </w:rPr>
+      </w:pPr>
+      <w:bookmarkStart w:id="17" w:name="_Toc419023867"/>
+      <w:r>
+        <w:rPr>
+          <w:lang w:val="en-US"/>
+        </w:rPr>
+        <w:t>Model</w:t>
+      </w:r>
+      <w:bookmarkEnd w:id="17"/>
+    </w:p>
+    <w:p>
+      <w:pPr>
+        <w:ind w:left="708"/>
         <w:jc w:val="both"/>
         <w:rPr>
           <w:lang w:val="en-US"/>
         </w:rPr>
       </w:pPr>
-      <w:bookmarkStart w:id="17" w:name="_Toc419022811"/>
-      <w:r>
-        <w:rPr>
-          <w:lang w:val="en-US"/>
-        </w:rPr>
-        <w:t>Model</w:t>
-      </w:r>
-      <w:bookmarkEnd w:id="17"/>
-    </w:p>
-    <w:p>
-      <w:pPr>
-        <w:jc w:val="both"/>
-        <w:rPr>
-          <w:lang w:val="en-US"/>
-        </w:rPr>
-      </w:pPr>
       <w:r>
         <w:rPr>
           <w:lang w:val="en-US"/>
@@ -4640,6 +4666,7 @@
     </w:p>
     <w:p>
       <w:pPr>
+        <w:ind w:left="708"/>
         <w:jc w:val="both"/>
         <w:rPr>
           <w:lang w:val="en-US"/>
@@ -4651,33 +4678,19 @@
             <w:rStyle w:val="Hipervnculo"/>
             <w:lang w:val="en-US"/>
           </w:rPr>
-          <w:t>https://github.co</w:t>
-        </w:r>
-        <w:r>
-          <w:rPr>
-            <w:rStyle w:val="Hipervnculo"/>
-            <w:lang w:val="en-US"/>
-          </w:rPr>
-          <w:t>m</w:t>
-        </w:r>
-        <w:r>
-          <w:rPr>
-            <w:rStyle w:val="Hipervnculo"/>
-            <w:lang w:val="en-US"/>
-          </w:rPr>
-          <w:t>/Arquisoft/Trivial_i1b/blob/web/Documentation/Documentation_Triviali1b_V2.0.pdf</w:t>
+          <w:t>https://github.com/Arquisoft/Trivial_i1b/blob/web/Documentation/Documentation_Triviali1b_V2.0.pdf</w:t>
         </w:r>
       </w:hyperlink>
     </w:p>
     <w:p>
       <w:pPr>
-        <w:pStyle w:val="Ttulo2"/>
-        <w:jc w:val="both"/>
-        <w:rPr>
-          <w:lang w:val="en-US"/>
-        </w:rPr>
-      </w:pPr>
-      <w:bookmarkStart w:id="18" w:name="_Toc419022812"/>
+        <w:pStyle w:val="Ttulo3"/>
+        <w:ind w:left="708"/>
+        <w:rPr>
+          <w:lang w:val="en-US"/>
+        </w:rPr>
+      </w:pPr>
+      <w:bookmarkStart w:id="18" w:name="_Toc419023868"/>
       <w:r>
         <w:rPr>
           <w:lang w:val="en-US"/>
@@ -4688,6 +4701,7 @@
     </w:p>
     <w:p>
       <w:pPr>
+        <w:ind w:left="708"/>
         <w:jc w:val="both"/>
         <w:rPr>
           <w:lang w:val="en-US"/>
@@ -4707,6 +4721,7 @@
           <w:ilvl w:val="0"/>
           <w:numId w:val="1"/>
         </w:numPr>
+        <w:ind w:left="1428"/>
         <w:jc w:val="both"/>
         <w:rPr>
           <w:lang w:val="en-US"/>
@@ -4723,24 +4738,17 @@
     <w:p>
       <w:pPr>
         <w:pStyle w:val="Prrafodelista"/>
+        <w:ind w:left="1428"/>
         <w:jc w:val="both"/>
         <w:rPr>
           <w:lang w:val="en-US"/>
         </w:rPr>
       </w:pPr>
-      <w:proofErr w:type="gramStart"/>
-      <w:r>
-        <w:rPr>
-          <w:lang w:val="en-US"/>
-        </w:rPr>
-        <w:t>HTML page that will show the board of the game.</w:t>
-      </w:r>
-      <w:proofErr w:type="gramEnd"/>
-      <w:r>
-        <w:rPr>
-          <w:lang w:val="en-US"/>
-        </w:rPr>
-        <w:t xml:space="preserve"> The board is constructed by using buttons to represent each cell.</w:t>
+      <w:r>
+        <w:rPr>
+          <w:lang w:val="en-US"/>
+        </w:rPr>
+        <w:t>HTML page that will show the board of the game. The board is constructed by using buttons to represent each cell.</w:t>
       </w:r>
     </w:p>
     <w:p>
@@ -4750,6 +4758,7 @@
           <w:ilvl w:val="0"/>
           <w:numId w:val="1"/>
         </w:numPr>
+        <w:ind w:left="1428"/>
         <w:jc w:val="both"/>
         <w:rPr>
           <w:lang w:val="en-US"/>
@@ -4766,6 +4775,7 @@
     <w:p>
       <w:pPr>
         <w:pStyle w:val="Prrafodelista"/>
+        <w:ind w:left="1428"/>
         <w:jc w:val="both"/>
         <w:rPr>
           <w:lang w:val="en-US"/>
@@ -4785,6 +4795,7 @@
           <w:ilvl w:val="0"/>
           <w:numId w:val="1"/>
         </w:numPr>
+        <w:ind w:left="1428"/>
         <w:jc w:val="both"/>
         <w:rPr>
           <w:lang w:val="en-US"/>
@@ -4801,24 +4812,17 @@
     <w:p>
       <w:pPr>
         <w:pStyle w:val="Prrafodelista"/>
+        <w:ind w:left="1428"/>
         <w:jc w:val="both"/>
         <w:rPr>
           <w:lang w:val="en-US"/>
         </w:rPr>
       </w:pPr>
-      <w:proofErr w:type="gramStart"/>
-      <w:r>
-        <w:rPr>
-          <w:lang w:val="en-US"/>
-        </w:rPr>
-        <w:t>Window that will be shown the first.</w:t>
-      </w:r>
-      <w:proofErr w:type="gramEnd"/>
-      <w:r>
-        <w:rPr>
-          <w:lang w:val="en-US"/>
-        </w:rPr>
-        <w:t xml:space="preserve"> It provides access to the </w:t>
+      <w:r>
+        <w:rPr>
+          <w:lang w:val="en-US"/>
+        </w:rPr>
+        <w:t xml:space="preserve">Window that will be shown the first. It provides access to the </w:t>
       </w:r>
       <w:r>
         <w:rPr>
@@ -4833,21 +4837,12 @@
         </w:rPr>
         <w:t xml:space="preserve">and the </w:t>
       </w:r>
-      <w:proofErr w:type="spellStart"/>
       <w:r>
         <w:rPr>
           <w:i/>
           <w:lang w:val="en-US"/>
         </w:rPr>
-        <w:t>newUser</w:t>
-      </w:r>
-      <w:proofErr w:type="spellEnd"/>
-      <w:r>
-        <w:rPr>
-          <w:i/>
-          <w:lang w:val="en-US"/>
-        </w:rPr>
-        <w:t xml:space="preserve"> </w:t>
+        <w:t xml:space="preserve">newUser </w:t>
       </w:r>
       <w:r>
         <w:rPr>
@@ -4863,6 +4858,7 @@
           <w:ilvl w:val="0"/>
           <w:numId w:val="1"/>
         </w:numPr>
+        <w:ind w:left="1428"/>
         <w:jc w:val="both"/>
         <w:rPr>
           <w:lang w:val="en-US"/>
@@ -4879,6 +4875,7 @@
     <w:p>
       <w:pPr>
         <w:pStyle w:val="Prrafodelista"/>
+        <w:ind w:left="1428"/>
         <w:jc w:val="both"/>
         <w:rPr>
           <w:u w:val="single"/>
@@ -4899,12 +4896,12 @@
           <w:ilvl w:val="0"/>
           <w:numId w:val="1"/>
         </w:numPr>
+        <w:ind w:left="1428"/>
         <w:jc w:val="both"/>
         <w:rPr>
           <w:lang w:val="en-US"/>
         </w:rPr>
       </w:pPr>
-      <w:proofErr w:type="spellStart"/>
       <w:r>
         <w:rPr>
           <w:b/>
@@ -4912,11 +4909,11 @@
         </w:rPr>
         <w:t>NewUser</w:t>
       </w:r>
-      <w:proofErr w:type="spellEnd"/>
     </w:p>
     <w:p>
       <w:pPr>
         <w:pStyle w:val="Prrafodelista"/>
+        <w:ind w:left="1428"/>
         <w:jc w:val="both"/>
         <w:rPr>
           <w:lang w:val="en-US"/>
@@ -4936,6 +4933,7 @@
           <w:ilvl w:val="0"/>
           <w:numId w:val="1"/>
         </w:numPr>
+        <w:ind w:left="1428"/>
         <w:jc w:val="both"/>
         <w:rPr>
           <w:lang w:val="en-US"/>
@@ -4952,7 +4950,7 @@
     <w:p>
       <w:pPr>
         <w:pStyle w:val="Prrafodelista"/>
-        <w:ind w:left="709" w:firstLine="11"/>
+        <w:ind w:left="1417" w:firstLine="11"/>
         <w:jc w:val="both"/>
         <w:rPr>
           <w:lang w:val="en-US"/>
@@ -4962,58 +4960,91 @@
         <w:rPr>
           <w:lang w:val="en-US"/>
         </w:rPr>
-        <w:t xml:space="preserve">It is only for the admin, who can access by means of the login window. This page shows </w:t>
-      </w:r>
-      <w:r>
-        <w:rPr>
-          <w:lang w:val="en-US"/>
-        </w:rPr>
-        <w:t>the statistics</w:t>
-      </w:r>
-      <w:r>
-        <w:rPr>
-          <w:lang w:val="en-US"/>
-        </w:rPr>
-        <w:t xml:space="preserve"> of the players </w:t>
-      </w:r>
-      <w:r>
-        <w:rPr>
-          <w:lang w:val="en-US"/>
-        </w:rPr>
-        <w:t>looking in</w:t>
-      </w:r>
-      <w:r>
-        <w:rPr>
-          <w:lang w:val="en-US"/>
-        </w:rPr>
-        <w:t xml:space="preserve"> the database for the needed information.</w:t>
-      </w:r>
-    </w:p>
-    <w:p>
-      <w:pPr>
-        <w:pStyle w:val="Ttulo2"/>
-        <w:jc w:val="both"/>
-        <w:rPr>
-          <w:lang w:val="en-US"/>
-        </w:rPr>
-      </w:pPr>
-      <w:bookmarkStart w:id="19" w:name="_Toc419022813"/>
-      <w:r>
-        <w:rPr>
-          <w:lang w:val="en-US"/>
-        </w:rPr>
+        <w:t>It is only for the admin, who can access by means of the login window. This page shows the statistics of the players looking in the database for the needed information.</w:t>
+      </w:r>
+    </w:p>
+    <w:p>
+      <w:pPr>
+        <w:pStyle w:val="Ttulo3"/>
+        <w:ind w:left="708"/>
+        <w:rPr>
+          <w:lang w:val="en-US"/>
+        </w:rPr>
+      </w:pPr>
+      <w:bookmarkStart w:id="19" w:name="_Toc419023869"/>
+      <w:r>
+        <w:rPr>
+          <w:lang w:val="en-US"/>
+        </w:rPr>
+        <w:lastRenderedPageBreak/>
         <w:t>Controllers</w:t>
       </w:r>
       <w:bookmarkEnd w:id="19"/>
     </w:p>
     <w:p>
       <w:pPr>
-        <w:pStyle w:val="Ttulo2"/>
-        <w:jc w:val="both"/>
-        <w:rPr>
-          <w:lang w:val="en-US"/>
-        </w:rPr>
-      </w:pPr>
+        <w:ind w:left="708"/>
+        <w:rPr>
+          <w:lang w:val="en-US"/>
+        </w:rPr>
+      </w:pPr>
+      <w:r>
+        <w:rPr>
+          <w:lang w:val="en-US"/>
+        </w:rPr>
+        <w:t>Here you will be able to find all the classes necessary for coordinate the model and the views. Inside it, the class Application is stored, which takes the rol</w:t>
+      </w:r>
+      <w:r>
+        <w:rPr>
+          <w:lang w:val="en-US"/>
+        </w:rPr>
+        <w:t>e</w:t>
+      </w:r>
+      <w:r>
+        <w:rPr>
+          <w:lang w:val="en-US"/>
+        </w:rPr>
+        <w:t xml:space="preserve"> of being the main controller of the application.</w:t>
+      </w:r>
+    </w:p>
+    <w:p>
+      <w:pPr>
+        <w:rPr>
+          <w:lang w:val="en-US"/>
+        </w:rPr>
+      </w:pPr>
+      <w:r>
+        <w:rPr>
+          <w:lang w:val="en-US"/>
+        </w:rPr>
+        <w:t>About the database, i</w:t>
+      </w:r>
+      <w:r>
+        <w:rPr>
+          <w:lang w:val="en-US"/>
+        </w:rPr>
+        <w:t xml:space="preserve">n this deliverable, it has been decided to move </w:t>
+      </w:r>
+      <w:r>
+        <w:rPr>
+          <w:lang w:val="en-US"/>
+        </w:rPr>
+        <w:t>it</w:t>
+      </w:r>
+      <w:r>
+        <w:rPr>
+          <w:lang w:val="en-US"/>
+        </w:rPr>
+        <w:t xml:space="preserve"> to the MongoLab server inste</w:t>
+      </w:r>
+      <w:r>
+        <w:rPr>
+          <w:lang w:val="en-US"/>
+        </w:rPr>
+        <w:t>ad of using in the host machine.</w:t>
+      </w:r>
+      <w:bookmarkStart w:id="20" w:name="_GoBack"/>
+      <w:bookmarkEnd w:id="20"/>
     </w:p>
     <w:sectPr>
       <w:footerReference w:type="default" r:id="rId23"/>
@@ -5083,7 +5114,7 @@
           <w:rPr>
             <w:noProof/>
           </w:rPr>
-          <w:t>11</w:t>
+          <w:t>12</w:t>
         </w:r>
         <w:r>
           <w:fldChar w:fldCharType="end"/>
@@ -6706,7 +6737,7 @@
 </file>
 
 <file path=customXml/itemProps1.xml><?xml version="1.0" encoding="utf-8"?>
-<ds:datastoreItem xmlns:ds="http://schemas.openxmlformats.org/officeDocument/2006/customXml" ds:itemID="{523A0783-D700-4B13-A755-5D3500F29EE6}">
+<ds:datastoreItem xmlns:ds="http://schemas.openxmlformats.org/officeDocument/2006/customXml" ds:itemID="{46AE4396-C643-4503-9BB2-D59769F9798F}">
   <ds:schemaRefs>
     <ds:schemaRef ds:uri="http://schemas.openxmlformats.org/officeDocument/2006/bibliography"/>
   </ds:schemaRefs>

</xml_diff>

<commit_message>
Added a new section on the documentation
</commit_message>
<xml_diff>
--- a/Documentation/Documentation_Triviali1b_V3.0.docx
+++ b/Documentation/Documentation_Triviali1b_V3.0.docx
@@ -818,6 +818,7 @@
                                           <w:szCs w:val="32"/>
                                         </w:rPr>
                                       </w:pPr>
+                                      <w:proofErr w:type="spellStart"/>
                                       <w:r>
                                         <w:rPr>
                                           <w:b/>
@@ -826,7 +827,18 @@
                                           <w:sz w:val="32"/>
                                           <w:szCs w:val="32"/>
                                         </w:rPr>
-                                        <w:t>University of Oviedo</w:t>
+                                        <w:t>University</w:t>
+                                      </w:r>
+                                      <w:proofErr w:type="spellEnd"/>
+                                      <w:r>
+                                        <w:rPr>
+                                          <w:b/>
+                                          <w:bCs/>
+                                          <w:color w:val="000000" w:themeColor="text1"/>
+                                          <w:sz w:val="32"/>
+                                          <w:szCs w:val="32"/>
+                                        </w:rPr>
+                                        <w:t xml:space="preserve"> of Oviedo</w:t>
                                       </w:r>
                                     </w:p>
                                   </w:sdtContent>
@@ -1135,8 +1147,20 @@
                                       <w:sz w:val="32"/>
                                       <w:szCs w:val="32"/>
                                     </w:rPr>
-                                    <w:t>Álvaro Palanco</w:t>
+                                    <w:t xml:space="preserve">Álvaro </w:t>
                                   </w:r>
+                                  <w:proofErr w:type="spellStart"/>
+                                  <w:r>
+                                    <w:rPr>
+                                      <w:b/>
+                                      <w:bCs/>
+                                      <w:color w:val="000000" w:themeColor="text1"/>
+                                      <w:sz w:val="32"/>
+                                      <w:szCs w:val="32"/>
+                                    </w:rPr>
+                                    <w:t>Palanco</w:t>
+                                  </w:r>
+                                  <w:proofErr w:type="spellEnd"/>
                                 </w:p>
                                 <w:p>
                                   <w:pPr>
@@ -1653,9 +1677,11 @@
           <w:pPr>
             <w:pStyle w:val="TtulodeTDC"/>
           </w:pPr>
+          <w:proofErr w:type="spellStart"/>
           <w:r>
             <w:t>Contents</w:t>
           </w:r>
+          <w:proofErr w:type="spellEnd"/>
         </w:p>
         <w:p>
           <w:pPr>
@@ -3154,7 +3180,25 @@
           <w:color w:val="000000"/>
           <w:lang w:val="en-US" w:eastAsia="en-GB"/>
         </w:rPr>
-        <w:t>All the documentation files can be found inside the documentation folder in our Github repository</w:t>
+        <w:t xml:space="preserve">All the documentation files can be found inside the documentation folder in our </w:t>
+      </w:r>
+      <w:proofErr w:type="spellStart"/>
+      <w:r>
+        <w:rPr>
+          <w:rFonts w:ascii="Calibri" w:eastAsia="Times New Roman" w:hAnsi="Calibri" w:cs="Times New Roman"/>
+          <w:color w:val="000000"/>
+          <w:lang w:val="en-US" w:eastAsia="en-GB"/>
+        </w:rPr>
+        <w:t>Github</w:t>
+      </w:r>
+      <w:proofErr w:type="spellEnd"/>
+      <w:r>
+        <w:rPr>
+          <w:rFonts w:ascii="Calibri" w:eastAsia="Times New Roman" w:hAnsi="Calibri" w:cs="Times New Roman"/>
+          <w:color w:val="000000"/>
+          <w:lang w:val="en-US" w:eastAsia="en-GB"/>
+        </w:rPr>
+        <w:t xml:space="preserve"> repository</w:t>
       </w:r>
       <w:r>
         <w:rPr>
@@ -3298,12 +3342,14 @@
           <w:lang w:val="en-GB"/>
         </w:rPr>
       </w:pPr>
+      <w:proofErr w:type="gramStart"/>
       <w:r>
         <w:rPr>
           <w:lang w:val="en-GB"/>
         </w:rPr>
         <w:t>The generated documentation.</w:t>
       </w:r>
+      <w:proofErr w:type="gramEnd"/>
     </w:p>
     <w:p>
       <w:pPr>
@@ -3852,7 +3898,21 @@
         <w:rPr>
           <w:lang w:val="en-US"/>
         </w:rPr>
-        <w:t xml:space="preserve"> since it is based on the original Trivial game</w:t>
+        <w:t xml:space="preserve"> since it is based on the original </w:t>
+      </w:r>
+      <w:proofErr w:type="gramStart"/>
+      <w:r>
+        <w:rPr>
+          <w:lang w:val="en-US"/>
+        </w:rPr>
+        <w:t>Trivial</w:t>
+      </w:r>
+      <w:proofErr w:type="gramEnd"/>
+      <w:r>
+        <w:rPr>
+          <w:lang w:val="en-US"/>
+        </w:rPr>
+        <w:t xml:space="preserve"> game</w:t>
       </w:r>
       <w:r>
         <w:rPr>
@@ -4744,11 +4804,19 @@
           <w:lang w:val="en-US"/>
         </w:rPr>
       </w:pPr>
-      <w:r>
-        <w:rPr>
-          <w:lang w:val="en-US"/>
-        </w:rPr>
-        <w:t>HTML page that will show the board of the game. The board is constructed by using buttons to represent each cell.</w:t>
+      <w:proofErr w:type="gramStart"/>
+      <w:r>
+        <w:rPr>
+          <w:lang w:val="en-US"/>
+        </w:rPr>
+        <w:t>HTML page that will show the board of the game.</w:t>
+      </w:r>
+      <w:proofErr w:type="gramEnd"/>
+      <w:r>
+        <w:rPr>
+          <w:lang w:val="en-US"/>
+        </w:rPr>
+        <w:t xml:space="preserve"> The board is constructed by using buttons to represent each cell.</w:t>
       </w:r>
     </w:p>
     <w:p>
@@ -4818,11 +4886,19 @@
           <w:lang w:val="en-US"/>
         </w:rPr>
       </w:pPr>
-      <w:r>
-        <w:rPr>
-          <w:lang w:val="en-US"/>
-        </w:rPr>
-        <w:t xml:space="preserve">Window that will be shown the first. It provides access to the </w:t>
+      <w:proofErr w:type="gramStart"/>
+      <w:r>
+        <w:rPr>
+          <w:lang w:val="en-US"/>
+        </w:rPr>
+        <w:t>Window that will be shown the first.</w:t>
+      </w:r>
+      <w:proofErr w:type="gramEnd"/>
+      <w:r>
+        <w:rPr>
+          <w:lang w:val="en-US"/>
+        </w:rPr>
+        <w:t xml:space="preserve"> It provides access to the </w:t>
       </w:r>
       <w:r>
         <w:rPr>
@@ -4837,12 +4913,21 @@
         </w:rPr>
         <w:t xml:space="preserve">and the </w:t>
       </w:r>
+      <w:proofErr w:type="spellStart"/>
       <w:r>
         <w:rPr>
           <w:i/>
           <w:lang w:val="en-US"/>
         </w:rPr>
-        <w:t xml:space="preserve">newUser </w:t>
+        <w:t>newUser</w:t>
+      </w:r>
+      <w:proofErr w:type="spellEnd"/>
+      <w:r>
+        <w:rPr>
+          <w:i/>
+          <w:lang w:val="en-US"/>
+        </w:rPr>
+        <w:t xml:space="preserve"> </w:t>
       </w:r>
       <w:r>
         <w:rPr>
@@ -4902,6 +4987,7 @@
           <w:lang w:val="en-US"/>
         </w:rPr>
       </w:pPr>
+      <w:proofErr w:type="spellStart"/>
       <w:r>
         <w:rPr>
           <w:b/>
@@ -4909,6 +4995,7 @@
         </w:rPr>
         <w:t>NewUser</w:t>
       </w:r>
+      <w:proofErr w:type="spellEnd"/>
     </w:p>
     <w:p>
       <w:pPr>
@@ -5035,19 +5122,288 @@
         <w:rPr>
           <w:lang w:val="en-US"/>
         </w:rPr>
-        <w:t xml:space="preserve"> to the MongoLab server inste</w:t>
+        <w:t xml:space="preserve"> to the </w:t>
+      </w:r>
+      <w:proofErr w:type="spellStart"/>
+      <w:r>
+        <w:rPr>
+          <w:lang w:val="en-US"/>
+        </w:rPr>
+        <w:t>MongoLab</w:t>
+      </w:r>
+      <w:proofErr w:type="spellEnd"/>
+      <w:r>
+        <w:rPr>
+          <w:lang w:val="en-US"/>
+        </w:rPr>
+        <w:t xml:space="preserve"> server inste</w:t>
       </w:r>
       <w:r>
         <w:rPr>
           <w:lang w:val="en-US"/>
         </w:rPr>
         <w:t>ad of using in the host machine.</w:t>
+      </w:r>
+    </w:p>
+    <w:p>
+      <w:pPr>
+        <w:pStyle w:val="Ttulo1"/>
+        <w:jc w:val="both"/>
+        <w:rPr>
+          <w:lang w:val="en-US"/>
+        </w:rPr>
+      </w:pPr>
+      <w:r>
+        <w:rPr>
+          <w:lang w:val="en-US"/>
+        </w:rPr>
+        <w:t>Future upgrades</w:t>
+      </w:r>
+    </w:p>
+    <w:p>
+      <w:pPr>
+        <w:rPr>
+          <w:lang w:val="en-US"/>
+        </w:rPr>
+      </w:pPr>
+      <w:r>
+        <w:rPr>
+          <w:lang w:val="en-US"/>
+        </w:rPr>
+        <w:t>The application is a prototype, meaning that there are some things yet to be implemented.</w:t>
+      </w:r>
+    </w:p>
+    <w:p>
+      <w:pPr>
+        <w:rPr>
+          <w:lang w:val="en-US"/>
+        </w:rPr>
+      </w:pPr>
+      <w:r>
+        <w:rPr>
+          <w:lang w:val="en-US"/>
+        </w:rPr>
+        <w:t>Some of the ideas we have for the future of the application include</w:t>
+      </w:r>
+    </w:p>
+    <w:p>
+      <w:pPr>
+        <w:pStyle w:val="Ttulo3"/>
+        <w:ind w:left="708"/>
+        <w:rPr>
+          <w:lang w:val="en-US"/>
+        </w:rPr>
+      </w:pPr>
+      <w:r>
+        <w:rPr>
+          <w:lang w:val="en-US"/>
+        </w:rPr>
+        <w:t>Completely joining the views with the API</w:t>
+      </w:r>
+    </w:p>
+    <w:p>
+      <w:pPr>
+        <w:ind w:left="705"/>
+        <w:rPr>
+          <w:lang w:val="en-US"/>
+        </w:rPr>
+      </w:pPr>
+      <w:r>
+        <w:rPr>
+          <w:lang w:val="en-US"/>
+        </w:rPr>
+        <w:t>Make all the views use correctly the methods from the API. To do this we would have to solve some problems that arise when using Play, and</w:t>
+      </w:r>
+      <w:r>
+        <w:rPr>
+          <w:lang w:val="en-US"/>
+        </w:rPr>
+        <w:t xml:space="preserve"> also learn </w:t>
+      </w:r>
+      <w:proofErr w:type="spellStart"/>
+      <w:r>
+        <w:rPr>
+          <w:lang w:val="en-US"/>
+        </w:rPr>
+        <w:t>Javascript</w:t>
+      </w:r>
+      <w:proofErr w:type="spellEnd"/>
+      <w:r>
+        <w:rPr>
+          <w:lang w:val="en-US"/>
+        </w:rPr>
+        <w:t xml:space="preserve"> more in-depth in order to represent correctly the information on the views.</w:t>
+      </w:r>
+    </w:p>
+    <w:p>
+      <w:pPr>
+        <w:pStyle w:val="Ttulo3"/>
+        <w:ind w:left="708"/>
+        <w:rPr>
+          <w:lang w:val="en-US"/>
+        </w:rPr>
+      </w:pPr>
+      <w:r>
+        <w:rPr>
+          <w:lang w:val="en-US"/>
+        </w:rPr>
+        <w:t>Improving the view for playing with the board</w:t>
+      </w:r>
+    </w:p>
+    <w:p>
+      <w:pPr>
+        <w:ind w:left="705"/>
+        <w:rPr>
+          <w:lang w:val="en-US"/>
+        </w:rPr>
+      </w:pPr>
+      <w:proofErr w:type="gramStart"/>
+      <w:r>
+        <w:rPr>
+          <w:lang w:val="en-US"/>
+        </w:rPr>
+        <w:t xml:space="preserve">Improving the view which represents the board </w:t>
+      </w:r>
+      <w:r>
+        <w:rPr>
+          <w:lang w:val="en-US"/>
+        </w:rPr>
+        <w:t>so it represents more information and allows the user to have a better experience playing the game (position of the player, wedges, etc.)</w:t>
+      </w:r>
+      <w:proofErr w:type="gramEnd"/>
+    </w:p>
+    <w:p>
+      <w:pPr>
+        <w:ind w:left="705"/>
+        <w:rPr>
+          <w:lang w:val="en-US"/>
+        </w:rPr>
+      </w:pPr>
+    </w:p>
+    <w:p>
+      <w:pPr>
+        <w:ind w:left="705"/>
+        <w:rPr>
+          <w:lang w:val="en-US"/>
+        </w:rPr>
+      </w:pPr>
+      <w:r>
+        <w:rPr>
+          <w:lang w:val="en-US"/>
+        </w:rPr>
+        <w:pict>
+          <v:shapetype id="_x0000_t75" coordsize="21600,21600" o:spt="75" o:preferrelative="t" path="m@4@5l@4@11@9@11@9@5xe" filled="f" stroked="f">
+            <v:stroke joinstyle="miter"/>
+            <v:formulas>
+              <v:f eqn="if lineDrawn pixelLineWidth 0"/>
+              <v:f eqn="sum @0 1 0"/>
+              <v:f eqn="sum 0 0 @1"/>
+              <v:f eqn="prod @2 1 2"/>
+              <v:f eqn="prod @3 21600 pixelWidth"/>
+              <v:f eqn="prod @3 21600 pixelHeight"/>
+              <v:f eqn="sum @0 0 1"/>
+              <v:f eqn="prod @6 1 2"/>
+              <v:f eqn="prod @7 21600 pixelWidth"/>
+              <v:f eqn="sum @8 21600 0"/>
+              <v:f eqn="prod @7 21600 pixelHeight"/>
+              <v:f eqn="sum @10 21600 0"/>
+            </v:formulas>
+            <v:path o:extrusionok="f" gradientshapeok="t" o:connecttype="rect"/>
+            <o:lock v:ext="edit" aspectratio="t"/>
+          </v:shapetype>
+          <v:shape id="_x0000_i1025" type="#_x0000_t75" style="width:424.5pt;height:213.75pt">
+            <v:imagedata r:id="rId23" o:title="board"/>
+          </v:shape>
+        </w:pict>
+      </w:r>
+    </w:p>
+    <w:p>
+      <w:pPr>
+        <w:pStyle w:val="Ttulo3"/>
+        <w:ind w:left="708"/>
+        <w:rPr>
+          <w:lang w:val="en-US"/>
+        </w:rPr>
+      </w:pPr>
+      <w:r>
+        <w:rPr>
+          <w:lang w:val="en-US"/>
+        </w:rPr>
+        <w:t>Multiplayer mode</w:t>
+      </w:r>
+    </w:p>
+    <w:p>
+      <w:pPr>
+        <w:ind w:left="705"/>
+        <w:rPr>
+          <w:lang w:val="en-US"/>
+        </w:rPr>
+      </w:pPr>
+      <w:r>
+        <w:rPr>
+          <w:lang w:val="en-US"/>
+        </w:rPr>
+        <w:t>This could be implemented with JMS (</w:t>
+      </w:r>
+      <w:r>
+        <w:rPr>
+          <w:i/>
+          <w:lang w:val="en-US"/>
+        </w:rPr>
+        <w:t>Java Message Service</w:t>
+      </w:r>
+      <w:r>
+        <w:rPr>
+          <w:lang w:val="en-US"/>
+        </w:rPr>
+        <w:t>) using queues (peer to peer communication), or using topics (publish/subscribe). The latter would probably be the best option according to the needs of our application.</w:t>
+      </w:r>
+    </w:p>
+    <w:p>
+      <w:pPr>
+        <w:ind w:left="705"/>
+        <w:rPr>
+          <w:lang w:val="en-US"/>
+        </w:rPr>
+      </w:pPr>
+      <w:r>
+        <w:rPr>
+          <w:lang w:val="en-US"/>
+        </w:rPr>
+        <w:t xml:space="preserve">This system would allow </w:t>
+      </w:r>
+      <w:r>
+        <w:rPr>
+          <w:lang w:val="en-US"/>
+        </w:rPr>
+        <w:t xml:space="preserve">different players to publish or subscribe to different channels, we would make the different clients check for updates on the channel with a certain </w:t>
+      </w:r>
+      <w:r>
+        <w:rPr>
+          <w:lang w:val="en-US"/>
+        </w:rPr>
+        <w:lastRenderedPageBreak/>
+        <w:t>frequency (or even better with an event-based update system) and update the view to represent the information of all players.</w:t>
+      </w:r>
+    </w:p>
+    <w:p>
+      <w:pPr>
+        <w:ind w:left="705"/>
+        <w:rPr>
+          <w:lang w:val="en-US"/>
+        </w:rPr>
+      </w:pPr>
+      <w:r>
+        <w:rPr>
+          <w:lang w:val="en-US"/>
+        </w:rPr>
+        <w:t>This system is not only very convenient for our needs but also performs very well as it can use asynchronous messages to communicate the different clients.</w:t>
       </w:r>
       <w:bookmarkStart w:id="20" w:name="_GoBack"/>
       <w:bookmarkEnd w:id="20"/>
     </w:p>
     <w:sectPr>
-      <w:footerReference w:type="default" r:id="rId23"/>
+      <w:footerReference w:type="default" r:id="rId24"/>
       <w:pgSz w:w="11906" w:h="16838"/>
       <w:pgMar w:top="1417" w:right="1701" w:bottom="1417" w:left="1701" w:header="708" w:footer="708" w:gutter="0"/>
       <w:pgNumType w:start="0"/>
@@ -5114,7 +5470,7 @@
           <w:rPr>
             <w:noProof/>
           </w:rPr>
-          <w:t>12</w:t>
+          <w:t>13</w:t>
         </w:r>
         <w:r>
           <w:fldChar w:fldCharType="end"/>
@@ -6737,7 +7093,7 @@
 </file>
 
 <file path=customXml/itemProps1.xml><?xml version="1.0" encoding="utf-8"?>
-<ds:datastoreItem xmlns:ds="http://schemas.openxmlformats.org/officeDocument/2006/customXml" ds:itemID="{46AE4396-C643-4503-9BB2-D59769F9798F}">
+<ds:datastoreItem xmlns:ds="http://schemas.openxmlformats.org/officeDocument/2006/customXml" ds:itemID="{349471FC-4AF8-456E-9676-12FEADBC9491}">
   <ds:schemaRefs>
     <ds:schemaRef ds:uri="http://schemas.openxmlformats.org/officeDocument/2006/bibliography"/>
   </ds:schemaRefs>

</xml_diff>